<commit_message>
working on dashboard setup
</commit_message>
<xml_diff>
--- a/Capstone_Proposal_Updated(6_23).docx
+++ b/Capstone_Proposal_Updated(6_23).docx
@@ -458,7 +458,23 @@
           <w:i/>
           <w:color w:val="000000" w:themeColor="text1"/>
         </w:rPr>
-        <w:t>, what providers provide the best “bang for your buck” within a given zip code and major DRG group</w:t>
+        <w:t>, what providers provide the best “bang for your buck” within a given zip code</w:t>
+      </w:r>
+      <w:r>
+        <w:rPr>
+          <w:rFonts w:ascii="Georgia" w:hAnsi="Georgia" w:cs="Times New Roman"/>
+          <w:i/>
+          <w:color w:val="000000" w:themeColor="text1"/>
+        </w:rPr>
+        <w:t xml:space="preserve"> in TN</w:t>
+      </w:r>
+      <w:r>
+        <w:rPr>
+          <w:rFonts w:ascii="Georgia" w:hAnsi="Georgia" w:cs="Times New Roman"/>
+          <w:i/>
+          <w:color w:val="000000" w:themeColor="text1"/>
+        </w:rPr>
+        <w:t xml:space="preserve"> and major DRG group</w:t>
       </w:r>
       <w:r>
         <w:rPr>
@@ -467,38 +483,6 @@
           <w:color w:val="000000" w:themeColor="text1"/>
         </w:rPr>
         <w:t>?</w:t>
-      </w:r>
-    </w:p>
-    <w:p>
-      <w:pPr>
-        <w:pStyle w:val="ListParagraph"/>
-        <w:numPr>
-          <w:ilvl w:val="0"/>
-          <w:numId w:val="4"/>
-        </w:numPr>
-        <w:shd w:val="clear" w:color="auto" w:fill="FFFFFF"/>
-        <w:spacing w:after="402"/>
-        <w:rPr>
-          <w:rFonts w:ascii="Georgia" w:hAnsi="Georgia" w:cs="Times New Roman"/>
-          <w:i/>
-          <w:color w:val="000000" w:themeColor="text1"/>
-        </w:rPr>
-      </w:pPr>
-      <w:r>
-        <w:rPr>
-          <w:rFonts w:ascii="Georgia" w:hAnsi="Georgia" w:cs="Times New Roman"/>
-          <w:i/>
-          <w:color w:val="000000" w:themeColor="text1"/>
-        </w:rPr>
-        <w:t xml:space="preserve">Can I create an application to highlight these comparisons to help a potential patient </w:t>
-      </w:r>
-      <w:r>
-        <w:rPr>
-          <w:rFonts w:ascii="Georgia" w:hAnsi="Georgia" w:cs="Times New Roman"/>
-          <w:i/>
-          <w:color w:val="000000" w:themeColor="text1"/>
-        </w:rPr>
-        <w:t>make a more informed decision on choosing a provider for a procedure?</w:t>
       </w:r>
     </w:p>
     <w:p>
@@ -522,7 +506,121 @@
           <w:i/>
           <w:color w:val="000000" w:themeColor="text1"/>
         </w:rPr>
-        <w:t>I’m going to start with the 2015 inpatient data. If time allows, I’d like to add in 2011 – 2014 for a time series analysis.</w:t>
+        <w:t xml:space="preserve">Can I create an application to highlight these comparisons to help a potential patient </w:t>
+      </w:r>
+      <w:r>
+        <w:rPr>
+          <w:rFonts w:ascii="Georgia" w:hAnsi="Georgia" w:cs="Times New Roman"/>
+          <w:i/>
+          <w:color w:val="000000" w:themeColor="text1"/>
+        </w:rPr>
+        <w:t>make a more informed decision on choosing a provider for a procedure?</w:t>
+      </w:r>
+    </w:p>
+    <w:p>
+      <w:pPr>
+        <w:pStyle w:val="ListParagraph"/>
+        <w:numPr>
+          <w:ilvl w:val="2"/>
+          <w:numId w:val="4"/>
+        </w:numPr>
+        <w:shd w:val="clear" w:color="auto" w:fill="FFFFFF"/>
+        <w:spacing w:after="402"/>
+        <w:rPr>
+          <w:rFonts w:ascii="Georgia" w:hAnsi="Georgia" w:cs="Times New Roman"/>
+          <w:i/>
+          <w:color w:val="000000" w:themeColor="text1"/>
+        </w:rPr>
+      </w:pPr>
+      <w:r>
+        <w:rPr>
+          <w:rFonts w:ascii="Georgia" w:hAnsi="Georgia" w:cs="Times New Roman"/>
+          <w:i/>
+          <w:color w:val="000000" w:themeColor="text1"/>
+        </w:rPr>
+        <w:t>I’m going to start with the</w:t>
+      </w:r>
+      <w:r>
+        <w:rPr>
+          <w:rFonts w:ascii="Georgia" w:hAnsi="Georgia" w:cs="Times New Roman"/>
+          <w:i/>
+          <w:color w:val="000000" w:themeColor="text1"/>
+        </w:rPr>
+        <w:t xml:space="preserve"> TN</w:t>
+      </w:r>
+      <w:r>
+        <w:rPr>
+          <w:rFonts w:ascii="Georgia" w:hAnsi="Georgia" w:cs="Times New Roman"/>
+          <w:i/>
+          <w:color w:val="000000" w:themeColor="text1"/>
+        </w:rPr>
+        <w:t xml:space="preserve"> 2015 inpatient data. </w:t>
+      </w:r>
+    </w:p>
+    <w:p>
+      <w:pPr>
+        <w:pStyle w:val="ListParagraph"/>
+        <w:numPr>
+          <w:ilvl w:val="2"/>
+          <w:numId w:val="4"/>
+        </w:numPr>
+        <w:shd w:val="clear" w:color="auto" w:fill="FFFFFF"/>
+        <w:spacing w:after="402"/>
+        <w:rPr>
+          <w:rFonts w:ascii="Georgia" w:hAnsi="Georgia" w:cs="Times New Roman"/>
+          <w:i/>
+          <w:color w:val="000000" w:themeColor="text1"/>
+        </w:rPr>
+      </w:pPr>
+      <w:r>
+        <w:rPr>
+          <w:rFonts w:ascii="Georgia" w:hAnsi="Georgia" w:cs="Times New Roman"/>
+          <w:i/>
+          <w:color w:val="000000" w:themeColor="text1"/>
+        </w:rPr>
+        <w:t xml:space="preserve">If time allows, I’d like to add in 2011 – 2014 for a time series </w:t>
+      </w:r>
+      <w:proofErr w:type="gramStart"/>
+      <w:r>
+        <w:rPr>
+          <w:rFonts w:ascii="Georgia" w:hAnsi="Georgia" w:cs="Times New Roman"/>
+          <w:i/>
+          <w:color w:val="000000" w:themeColor="text1"/>
+        </w:rPr>
+        <w:t>analysis</w:t>
+      </w:r>
+      <w:r>
+        <w:rPr>
+          <w:rFonts w:ascii="Georgia" w:hAnsi="Georgia" w:cs="Times New Roman"/>
+          <w:i/>
+          <w:color w:val="000000" w:themeColor="text1"/>
+        </w:rPr>
+        <w:t>, and</w:t>
+      </w:r>
+      <w:proofErr w:type="gramEnd"/>
+      <w:r>
+        <w:rPr>
+          <w:rFonts w:ascii="Georgia" w:hAnsi="Georgia" w:cs="Times New Roman"/>
+          <w:i/>
+          <w:color w:val="000000" w:themeColor="text1"/>
+        </w:rPr>
+        <w:t xml:space="preserve"> add in outpatient facilities</w:t>
+      </w:r>
+      <w:r>
+        <w:rPr>
+          <w:rFonts w:ascii="Georgia" w:hAnsi="Georgia" w:cs="Times New Roman"/>
+          <w:i/>
+          <w:color w:val="000000" w:themeColor="text1"/>
+        </w:rPr>
+        <w:t>.</w:t>
+      </w:r>
+      <w:r>
+        <w:rPr>
+          <w:rFonts w:ascii="Georgia" w:hAnsi="Georgia" w:cs="Times New Roman"/>
+          <w:i/>
+          <w:color w:val="000000" w:themeColor="text1"/>
+        </w:rPr>
+        <w:t xml:space="preserve"> </w:t>
       </w:r>
     </w:p>
     <w:p>
@@ -546,7 +644,152 @@
           <w:i/>
           <w:color w:val="000000" w:themeColor="text1"/>
         </w:rPr>
-        <w:t xml:space="preserve">Further, I’d like to be able to add in outpatient facilities as well (another CMS dataset) if time allows. </w:t>
+        <w:t xml:space="preserve">Since the </w:t>
+      </w:r>
+      <w:r>
+        <w:rPr>
+          <w:rFonts w:ascii="Georgia" w:hAnsi="Georgia" w:cs="Times New Roman"/>
+          <w:i/>
+          <w:color w:val="000000" w:themeColor="text1"/>
+        </w:rPr>
+        <w:t xml:space="preserve">CMS’s recent star rating system has been outed for being statistically incorrect over the past two year, can I create a methodology to create an outcome/quality of care determination for each TN provider? </w:t>
+      </w:r>
+      <w:r>
+        <w:rPr>
+          <w:rFonts w:ascii="Georgia" w:hAnsi="Georgia" w:cs="Times New Roman"/>
+          <w:i/>
+          <w:color w:val="000000" w:themeColor="text1"/>
+        </w:rPr>
+        <w:t>Potential</w:t>
+      </w:r>
+      <w:r>
+        <w:rPr>
+          <w:rFonts w:ascii="Georgia" w:hAnsi="Georgia" w:cs="Times New Roman"/>
+          <w:i/>
+          <w:color w:val="000000" w:themeColor="text1"/>
+        </w:rPr>
+        <w:t xml:space="preserve"> </w:t>
+      </w:r>
+      <w:r>
+        <w:rPr>
+          <w:rFonts w:ascii="Georgia" w:hAnsi="Georgia" w:cs="Times New Roman"/>
+          <w:i/>
+          <w:color w:val="000000" w:themeColor="text1"/>
+        </w:rPr>
+        <w:t xml:space="preserve">datasets </w:t>
+      </w:r>
+      <w:r>
+        <w:rPr>
+          <w:rFonts w:ascii="Georgia" w:hAnsi="Georgia" w:cs="Times New Roman"/>
+          <w:i/>
+          <w:color w:val="000000" w:themeColor="text1"/>
+        </w:rPr>
+        <w:t>used to determine outcome/quality of care?</w:t>
+      </w:r>
+    </w:p>
+    <w:p>
+      <w:pPr>
+        <w:pStyle w:val="ListParagraph"/>
+        <w:numPr>
+          <w:ilvl w:val="2"/>
+          <w:numId w:val="4"/>
+        </w:numPr>
+        <w:shd w:val="clear" w:color="auto" w:fill="FFFFFF"/>
+        <w:spacing w:after="402"/>
+        <w:rPr>
+          <w:rFonts w:ascii="Georgia" w:hAnsi="Georgia" w:cs="Times New Roman"/>
+          <w:i/>
+          <w:color w:val="000000" w:themeColor="text1"/>
+        </w:rPr>
+      </w:pPr>
+      <w:r>
+        <w:rPr>
+          <w:rFonts w:ascii="Georgia" w:hAnsi="Georgia" w:cs="Times New Roman"/>
+          <w:i/>
+          <w:color w:val="000000" w:themeColor="text1"/>
+        </w:rPr>
+        <w:t>Patient, consumer star ratings (HCAHPS scores)</w:t>
+      </w:r>
+    </w:p>
+    <w:p>
+      <w:pPr>
+        <w:pStyle w:val="ListParagraph"/>
+        <w:numPr>
+          <w:ilvl w:val="2"/>
+          <w:numId w:val="4"/>
+        </w:numPr>
+        <w:shd w:val="clear" w:color="auto" w:fill="FFFFFF"/>
+        <w:spacing w:after="402"/>
+        <w:rPr>
+          <w:rFonts w:ascii="Georgia" w:hAnsi="Georgia" w:cs="Times New Roman"/>
+          <w:i/>
+          <w:color w:val="000000" w:themeColor="text1"/>
+        </w:rPr>
+      </w:pPr>
+      <w:r>
+        <w:rPr>
+          <w:rFonts w:ascii="Georgia" w:hAnsi="Georgia" w:cs="Times New Roman"/>
+          <w:i/>
+          <w:color w:val="000000" w:themeColor="text1"/>
+        </w:rPr>
+        <w:t>Complications and Death rates</w:t>
+      </w:r>
+    </w:p>
+    <w:p>
+      <w:pPr>
+        <w:pStyle w:val="ListParagraph"/>
+        <w:numPr>
+          <w:ilvl w:val="2"/>
+          <w:numId w:val="4"/>
+        </w:numPr>
+        <w:shd w:val="clear" w:color="auto" w:fill="FFFFFF"/>
+        <w:spacing w:after="402"/>
+        <w:rPr>
+          <w:rFonts w:ascii="Georgia" w:hAnsi="Georgia" w:cs="Times New Roman"/>
+          <w:i/>
+          <w:color w:val="000000" w:themeColor="text1"/>
+        </w:rPr>
+      </w:pPr>
+      <w:r>
+        <w:rPr>
+          <w:rFonts w:ascii="Georgia" w:hAnsi="Georgia" w:cs="Times New Roman"/>
+          <w:i/>
+          <w:color w:val="000000" w:themeColor="text1"/>
+        </w:rPr>
+        <w:lastRenderedPageBreak/>
+        <w:t>Healthcare associated infections</w:t>
+      </w:r>
+    </w:p>
+    <w:p>
+      <w:pPr>
+        <w:pStyle w:val="ListParagraph"/>
+        <w:numPr>
+          <w:ilvl w:val="2"/>
+          <w:numId w:val="4"/>
+        </w:numPr>
+        <w:shd w:val="clear" w:color="auto" w:fill="FFFFFF"/>
+        <w:spacing w:after="402"/>
+        <w:rPr>
+          <w:rFonts w:ascii="Georgia" w:hAnsi="Georgia" w:cs="Times New Roman"/>
+          <w:i/>
+          <w:color w:val="000000" w:themeColor="text1"/>
+        </w:rPr>
+      </w:pPr>
+      <w:r>
+        <w:rPr>
+          <w:rFonts w:ascii="Georgia" w:hAnsi="Georgia" w:cs="Times New Roman"/>
+          <w:i/>
+          <w:color w:val="000000" w:themeColor="text1"/>
+        </w:rPr>
+        <w:t>Hospital value-based purchasing (HVBP) total performance scores</w:t>
+      </w:r>
+      <w:r>
+        <w:rPr>
+          <w:rFonts w:ascii="Georgia" w:hAnsi="Georgia" w:cs="Times New Roman"/>
+          <w:i/>
+          <w:color w:val="000000" w:themeColor="text1"/>
+        </w:rPr>
+        <w:t xml:space="preserve"> </w:t>
       </w:r>
       <w:bookmarkStart w:id="0" w:name="_GoBack"/>
       <w:bookmarkEnd w:id="0"/>
@@ -592,6 +835,32 @@
         <w:shd w:val="clear" w:color="auto" w:fill="FFFFFF"/>
         <w:spacing w:after="402"/>
         <w:rPr>
+          <w:rStyle w:val="Hyperlink"/>
+          <w:rFonts w:ascii="Georgia" w:hAnsi="Georgia" w:cs="Times New Roman"/>
+          <w:color w:val="000000" w:themeColor="text1"/>
+          <w:u w:val="none"/>
+        </w:rPr>
+      </w:pPr>
+      <w:r>
+        <w:rPr>
+          <w:rStyle w:val="Hyperlink"/>
+          <w:rFonts w:ascii="Georgia" w:hAnsi="Georgia" w:cs="Times New Roman"/>
+          <w:color w:val="000000" w:themeColor="text1"/>
+          <w:u w:val="none"/>
+        </w:rPr>
+        <w:t>http://www.modernhealthcare.com/article/20180615/TRANSFORMATION01/180619933</w:t>
+      </w:r>
+    </w:p>
+    <w:p>
+      <w:pPr>
+        <w:pStyle w:val="ListParagraph"/>
+        <w:numPr>
+          <w:ilvl w:val="0"/>
+          <w:numId w:val="3"/>
+        </w:numPr>
+        <w:shd w:val="clear" w:color="auto" w:fill="FFFFFF"/>
+        <w:spacing w:after="402"/>
+        <w:rPr>
           <w:rFonts w:ascii="Georgia" w:hAnsi="Georgia" w:cs="Times New Roman"/>
           <w:color w:val="000000" w:themeColor="text1"/>
         </w:rPr>
@@ -601,7 +870,6 @@
           <w:rPr>
             <w:rStyle w:val="Hyperlink"/>
             <w:rFonts w:ascii="Georgia" w:hAnsi="Georgia" w:cs="Times New Roman"/>
-            <w:color w:val="000000" w:themeColor="text1"/>
           </w:rPr>
           <w:t>https://www.huffingtonpost.com/2013/05/08/hospital-prices-cost-differences_n_3232678.html</w:t>
         </w:r>
@@ -1173,7 +1441,7 @@
         <w:ind w:left="1440" w:hanging="360"/>
       </w:pPr>
     </w:lvl>
-    <w:lvl w:ilvl="2" w:tplc="0409001B" w:tentative="1">
+    <w:lvl w:ilvl="2" w:tplc="0409001B">
       <w:start w:val="1"/>
       <w:numFmt w:val="lowerRoman"/>
       <w:lvlText w:val="%3."/>

</xml_diff>